<commit_message>
added and updated data files
</commit_message>
<xml_diff>
--- a/misc/CoverLetter_farooq_zuberi.docs.docx
+++ b/misc/CoverLetter_farooq_zuberi.docs.docx
@@ -108,7 +108,15 @@
         <w:t xml:space="preserve">with </w:t>
       </w:r>
       <w:r>
-        <w:t>using Machine Learning frameworks, I am also experienced in development of ML frameworks, with contribution to Auto-Weka and Caffe repositories.</w:t>
+        <w:t xml:space="preserve">using Machine Learning frameworks, I am also experienced in development of ML frameworks, with contribution to Auto-Weka and </w:t>
+      </w:r>
+      <w:proofErr w:type="spellStart"/>
+      <w:r>
+        <w:t>Caffe</w:t>
+      </w:r>
+      <w:proofErr w:type="spellEnd"/>
+      <w:r>
+        <w:t xml:space="preserve"> repositories.</w:t>
       </w:r>
       <w:r>
         <w:t xml:space="preserve"> Being </w:t>
@@ -131,20 +139,119 @@
         <w:rPr>
           <w:highlight w:val="yellow"/>
         </w:rPr>
-        <w:t xml:space="preserve">During my Master Degree in University of Freiburg, I worked as a research assistant in Computer Vision Group chaired by Prof. Thomas Brox and Automated Algorithm Design Group, now the new Machine Learning Group, chaired by Dr. Frank Hutter. These assistantships allowed me to collaborate with many top researcher in academia and gave me valuable knowledge and experience about the broader functions of research groups. As stated in my resume, my Master’s Thesis was carried out at Robert Bosch GmbH with Artificial Intelligence, Autonomous Driving research groups, where I gained valuable experience in corporate research. During this period I also participated in reading groups to keep myself at par with the research in AI. During my Master’s Degree, I participated in Seminars, which aided me in developing the required skills for scientific writing, analytical and systematic analysis of research studies and presentation and organization of scientific research. </w:t>
-      </w:r>
-      <w:r>
-        <w:rPr>
-          <w:rStyle w:val="Hyperlink"/>
-          <w:highlight w:val="yellow"/>
-        </w:rPr>
-        <w:t>My publication record is fairly precise, with two conference papers including my Bachelor thesis and Bachelor’s Machine Learning course project work.</w:t>
-      </w:r>
-      <w:r>
-        <w:rPr>
-          <w:rStyle w:val="Hyperlink"/>
-        </w:rPr>
-        <w:t xml:space="preserve"> </w:t>
+        <w:t xml:space="preserve">During my Master Degree in University of Freiburg, I worked as a research assistant in Computer Vision Group chaired by Prof. Thomas </w:t>
+      </w:r>
+      <w:proofErr w:type="spellStart"/>
+      <w:r>
+        <w:rPr>
+          <w:highlight w:val="yellow"/>
+        </w:rPr>
+        <w:t>Brox</w:t>
+      </w:r>
+      <w:proofErr w:type="spellEnd"/>
+      <w:r>
+        <w:rPr>
+          <w:highlight w:val="yellow"/>
+        </w:rPr>
+        <w:t xml:space="preserve"> and </w:t>
+      </w:r>
+      <w:r>
+        <w:rPr>
+          <w:highlight w:val="yellow"/>
+        </w:rPr>
+        <w:t xml:space="preserve">the </w:t>
+      </w:r>
+      <w:r>
+        <w:rPr>
+          <w:highlight w:val="yellow"/>
+        </w:rPr>
+        <w:t xml:space="preserve">Machine Learning Group, chaired by Dr. Frank </w:t>
+      </w:r>
+      <w:proofErr w:type="spellStart"/>
+      <w:r>
+        <w:rPr>
+          <w:highlight w:val="yellow"/>
+        </w:rPr>
+        <w:t>Hutter</w:t>
+      </w:r>
+      <w:proofErr w:type="spellEnd"/>
+      <w:r>
+        <w:rPr>
+          <w:highlight w:val="yellow"/>
+        </w:rPr>
+        <w:t xml:space="preserve">. </w:t>
+      </w:r>
+      <w:r>
+        <w:rPr>
+          <w:highlight w:val="yellow"/>
+        </w:rPr>
+        <w:t xml:space="preserve">This </w:t>
+      </w:r>
+      <w:r>
+        <w:rPr>
+          <w:highlight w:val="yellow"/>
+        </w:rPr>
+        <w:t xml:space="preserve">  allowed me to collaborate with many top researcher</w:t>
+      </w:r>
+      <w:r>
+        <w:rPr>
+          <w:highlight w:val="yellow"/>
+        </w:rPr>
+        <w:t>s</w:t>
+      </w:r>
+      <w:r>
+        <w:rPr>
+          <w:highlight w:val="yellow"/>
+        </w:rPr>
+        <w:t xml:space="preserve"> in academia and gave me valuable knowledge </w:t>
+      </w:r>
+      <w:r>
+        <w:rPr>
+          <w:highlight w:val="yellow"/>
+        </w:rPr>
+        <w:t>in the areas of machine learning and computer vision. It also allowed me to gain hands on experience on the state-of-the-art tools in the respective domains</w:t>
+      </w:r>
+      <w:r>
+        <w:rPr>
+          <w:highlight w:val="yellow"/>
+        </w:rPr>
+        <w:t>. As stated in my resume, my Master’s Thesis was carried out at Robert Bosch Gm</w:t>
+      </w:r>
+      <w:r>
+        <w:rPr>
+          <w:highlight w:val="yellow"/>
+        </w:rPr>
+        <w:t>bH with Artificial Intelligence and</w:t>
+      </w:r>
+      <w:r>
+        <w:rPr>
+          <w:highlight w:val="yellow"/>
+        </w:rPr>
+        <w:t xml:space="preserve"> Autonomous Driving research groups, where I gained valuable </w:t>
+      </w:r>
+      <w:r>
+        <w:rPr>
+          <w:highlight w:val="yellow"/>
+        </w:rPr>
+        <w:t>experience in corporate research</w:t>
+      </w:r>
+      <w:r>
+        <w:rPr>
+          <w:highlight w:val="yellow"/>
+        </w:rPr>
+        <w:t>. During this period I also participated in reading groups to keep myself at par with the research in AI. During my Master’s Degree, I participated in Seminars, which aided me in developing the required skills for scientific writing, analytical and systematic a</w:t>
+      </w:r>
+      <w:r>
+        <w:rPr>
+          <w:highlight w:val="yellow"/>
+        </w:rPr>
+        <w:t xml:space="preserve">nalysis of research studies, </w:t>
+      </w:r>
+      <w:r>
+        <w:rPr>
+          <w:highlight w:val="yellow"/>
+        </w:rPr>
+        <w:t xml:space="preserve">presentation and organization of scientific research. </w:t>
       </w:r>
     </w:p>
     <w:p>
@@ -236,7 +343,15 @@
         <w:t>semantic point cloud segmentation</w:t>
       </w:r>
       <w:r>
-        <w:t xml:space="preserve"> using ConvNets. </w:t>
+        <w:t xml:space="preserve"> using </w:t>
+      </w:r>
+      <w:proofErr w:type="spellStart"/>
+      <w:r>
+        <w:t>ConvNets</w:t>
+      </w:r>
+      <w:proofErr w:type="spellEnd"/>
+      <w:r>
+        <w:t xml:space="preserve">. </w:t>
       </w:r>
       <w:r>
         <w:t xml:space="preserve">I </w:t>
@@ -244,29 +359,47 @@
       <w:r>
         <w:t xml:space="preserve">am experienced with working with </w:t>
       </w:r>
+      <w:proofErr w:type="spellStart"/>
       <w:r>
         <w:rPr>
           <w:bCs/>
         </w:rPr>
-        <w:t>Caffe and Torch 7</w:t>
-      </w:r>
-      <w:r>
-        <w:t xml:space="preserve"> for deep learning and Scikit-learn and Weka for more classical machine learning.</w:t>
-      </w:r>
+        <w:t>Caffe</w:t>
+      </w:r>
+      <w:proofErr w:type="spellEnd"/>
+      <w:r>
+        <w:rPr>
+          <w:bCs/>
+        </w:rPr>
+        <w:t xml:space="preserve"> and Torch 7</w:t>
+      </w:r>
+      <w:r>
+        <w:t xml:space="preserve"> for deep learning and </w:t>
+      </w:r>
+      <w:proofErr w:type="spellStart"/>
+      <w:r>
+        <w:t>Scikit</w:t>
+      </w:r>
+      <w:proofErr w:type="spellEnd"/>
+      <w:r>
+        <w:t>-learn and Weka for more classical machine learning.</w:t>
+      </w:r>
+      <w:bookmarkStart w:id="0" w:name="_GoBack"/>
+      <w:bookmarkEnd w:id="0"/>
     </w:p>
     <w:p>
       <w:r>
         <w:rPr>
           <w:highlight w:val="yellow"/>
         </w:rPr>
-        <w:t xml:space="preserve">As reflected in my resume and career choices, I possess immense interest in AI and research in developing intelligent systems and I want to establish myself as a AI and/or ML practitioner in future. I believe the state of the art research conducted at Perceiving Systems at MPI Tubingen can provide the perfect environment for excelling and establishing a career as a research software engineer in machine learning and computer vision. Moreover, I believe that my diverse background and set of skills and </w:t>
+        <w:t xml:space="preserve">As reflected in my resume and career choices, I possess immense interest in AI and research in developing intelligent systems and I want to establish myself as a AI and/or ML practitioner in future. I believe the state of the art research conducted at Perceiving Systems at MPI Tubingen can provide the perfect environment for excelling and establishing a career as a research software engineer in machine learning and computer vision. Moreover, I believe that my diverse background and set of skills and expertise will be a good addition to MPI in contributing to various interesting projects. As mentioned in </w:t>
       </w:r>
       <w:r>
         <w:rPr>
           <w:highlight w:val="yellow"/>
         </w:rPr>
         <w:lastRenderedPageBreak/>
-        <w:t>expertise will be a good addition to MPI in contributing to various interesting projects. As mentioned in the job description, I am also familiar with using Amazon Mechanical Turk and Amazon Web Services as well. Language skills</w:t>
+        <w:t>the job description, I am also familiar with using Amazon Mechanical Turk and Amazon Web Services as well. Language skills</w:t>
       </w:r>
     </w:p>
     <w:p>
@@ -397,10 +530,7 @@
         </w:rPr>
       </w:pPr>
     </w:p>
-    <w:p>
-      <w:bookmarkStart w:id="0" w:name="_GoBack"/>
-      <w:bookmarkEnd w:id="0"/>
-    </w:p>
+    <w:p/>
     <w:sectPr>
       <w:pgSz w:w="12240" w:h="15840"/>
       <w:pgMar w:top="1417" w:right="1417" w:bottom="1134" w:left="1417" w:header="720" w:footer="720" w:gutter="0"/>

</xml_diff>